<commit_message>
Added functional version of Ex4 and 6
</commit_message>
<xml_diff>
--- a/Serie1/Teoricas/Relatório 1ª Serie SO-1415V-LI42D-G12.docx
+++ b/Serie1/Teoricas/Relatório 1ª Serie SO-1415V-LI42D-G12.docx
@@ -57,50 +57,72 @@
       </w:r>
       <w:proofErr w:type="gramEnd"/>
       <w:r>
-        <w:t xml:space="preserve"> serão 11 </w:t>
+        <w:t xml:space="preserve"> serão 11 bits sobrando portanto 23 (32-11) para as </w:t>
       </w:r>
       <w:proofErr w:type="spellStart"/>
       <w:r>
-        <w:t>bits</w:t>
+        <w:t>PTE’s</w:t>
       </w:r>
       <w:proofErr w:type="spellEnd"/>
       <w:r>
-        <w:t xml:space="preserve"> sobrando portanto 23 (32-11) para as </w:t>
-      </w:r>
-      <w:proofErr w:type="spellStart"/>
-      <w:r>
-        <w:t>PTE’s</w:t>
-      </w:r>
-      <w:proofErr w:type="spellEnd"/>
-      <w:r>
-        <w:t xml:space="preserve">, sabendo que uma PTE não pode ultrapassar o tamanho de uma página temos que no máximo cada tabela só pode ocupar </w:t>
-      </w:r>
-      <w:r>
+        <w:t>, sabendo que uma PTE não pode ultrapassar o tamanho de uma página temos que no máximo cada tabela só pode ocupar 2</w:t>
+      </w:r>
+      <w:r>
+        <w:rPr>
+          <w:vertAlign w:val="superscript"/>
+        </w:rPr>
+        <w:t>11</w:t>
+      </w:r>
+      <w:r>
+        <w:t xml:space="preserve"> bytes</w:t>
+      </w:r>
+      <w:r>
+        <w:t xml:space="preserve"> e cada PTE ocupa 4</w:t>
+      </w:r>
+      <w:r>
+        <w:t xml:space="preserve"> </w:t>
+      </w:r>
+      <w:r>
+        <w:t>Bytes</w:t>
+      </w:r>
+      <w:r>
+        <w:t xml:space="preserve"> </w:t>
+      </w:r>
+      <w:r>
+        <w:t>(2</w:t>
+      </w:r>
+      <w:r>
+        <w:rPr>
+          <w:vertAlign w:val="superscript"/>
+        </w:rPr>
         <w:t>2</w:t>
       </w:r>
       <w:r>
+        <w:t>) temos que uma tabela tem no máximo 2</w:t>
+      </w:r>
+      <w:r>
         <w:rPr>
           <w:vertAlign w:val="superscript"/>
         </w:rPr>
+        <w:t>9</w:t>
+      </w:r>
+      <w:r>
+        <w:t xml:space="preserve"> </w:t>
+      </w:r>
+      <w:r>
+        <w:t>(2</w:t>
+      </w:r>
+      <w:r>
+        <w:rPr>
+          <w:vertAlign w:val="superscript"/>
+        </w:rPr>
         <w:t>11</w:t>
       </w:r>
       <w:r>
-        <w:t xml:space="preserve"> bytes</w:t>
-      </w:r>
-      <w:r>
-        <w:t xml:space="preserve"> e cada PTE ocupa 4</w:t>
-      </w:r>
-      <w:r>
-        <w:t xml:space="preserve"> </w:t>
-      </w:r>
-      <w:r>
-        <w:t>Bytes</w:t>
-      </w:r>
-      <w:r>
-        <w:t xml:space="preserve"> </w:t>
-      </w:r>
-      <w:r>
-        <w:t>(</w:t>
+        <w:rPr>
+          <w:vertAlign w:val="superscript"/>
+        </w:rPr>
+        <w:t>/</w:t>
       </w:r>
       <w:r>
         <w:t>2</w:t>
@@ -109,13 +131,10 @@
         <w:rPr>
           <w:vertAlign w:val="superscript"/>
         </w:rPr>
-        <w:t>2</w:t>
-      </w:r>
-      <w:r>
-        <w:t xml:space="preserve">) temos que uma tabela tem no máximo </w:t>
-      </w:r>
-      <w:r>
-        <w:t>2</w:t>
+        <w:t xml:space="preserve">2 </w:t>
+      </w:r>
+      <w:r>
+        <w:t>= 2</w:t>
       </w:r>
       <w:r>
         <w:rPr>
@@ -124,85 +143,37 @@
         <w:t>9</w:t>
       </w:r>
       <w:r>
-        <w:t xml:space="preserve"> </w:t>
-      </w:r>
-      <w:r>
-        <w:t>(</w:t>
-      </w:r>
-      <w:r>
-        <w:t>2</w:t>
+        <w:t>) entradas</w:t>
+      </w:r>
+      <w:r>
+        <w:t>.</w:t>
+      </w:r>
+      <w:r>
+        <w:t xml:space="preserve"> Com isto conclui-se que existem </w:t>
+      </w:r>
+      <w:r>
+        <w:t>3</w:t>
+      </w:r>
+      <w:r>
+        <w:t xml:space="preserve"> níveis</w:t>
+      </w:r>
+      <w:r>
+        <w:t>, um com 2</w:t>
       </w:r>
       <w:r>
         <w:rPr>
           <w:vertAlign w:val="superscript"/>
         </w:rPr>
-        <w:t>11</w:t>
-      </w:r>
-      <w:r>
-        <w:rPr>
-          <w:vertAlign w:val="superscript"/>
-        </w:rPr>
-        <w:t>/</w:t>
-      </w:r>
-      <w:r>
-        <w:t>2</w:t>
-      </w:r>
-      <w:r>
-        <w:rPr>
-          <w:vertAlign w:val="superscript"/>
-        </w:rPr>
-        <w:t xml:space="preserve">2 </w:t>
-      </w:r>
-      <w:r>
-        <w:t xml:space="preserve">= </w:t>
-      </w:r>
-      <w:r>
-        <w:t>2</w:t>
-      </w:r>
-      <w:r>
-        <w:rPr>
-          <w:vertAlign w:val="superscript"/>
-        </w:rPr>
-        <w:t>9</w:t>
-      </w:r>
-      <w:r>
-        <w:t>) entradas</w:t>
-      </w:r>
-      <w:r>
-        <w:t>.</w:t>
-      </w:r>
-      <w:r>
-        <w:t xml:space="preserve"> Com isto conclui-se que existem </w:t>
-      </w:r>
-      <w:r>
         <w:t>3</w:t>
       </w:r>
       <w:r>
-        <w:t xml:space="preserve"> níveis</w:t>
-      </w:r>
-      <w:r>
-        <w:t xml:space="preserve">, um com </w:t>
-      </w:r>
-      <w:r>
-        <w:t>2</w:t>
-      </w:r>
-      <w:r>
-        <w:rPr>
-          <w:vertAlign w:val="superscript"/>
-        </w:rPr>
-        <w:t>3</w:t>
-      </w:r>
-      <w:r>
         <w:t xml:space="preserve"> entradas e outro</w:t>
       </w:r>
       <w:r>
         <w:t>s dois</w:t>
       </w:r>
       <w:r>
-        <w:t xml:space="preserve"> com </w:t>
-      </w:r>
-      <w:r>
-        <w:t>2</w:t>
+        <w:t xml:space="preserve"> com 2</w:t>
       </w:r>
       <w:r>
         <w:rPr>
@@ -304,13 +275,589 @@
           <w:numId w:val="1"/>
         </w:numPr>
       </w:pPr>
+    </w:p>
+    <w:p>
+      <w:r>
+        <w:t>2</w:t>
+      </w:r>
+    </w:p>
+    <w:p>
+      <w:pPr>
+        <w:pStyle w:val="PargrafodaLista"/>
+        <w:numPr>
+          <w:ilvl w:val="0"/>
+          <w:numId w:val="3"/>
+        </w:numPr>
+      </w:pPr>
+      <w:r>
+        <w:t>O número mínimo de bits usado na tradução de endereços é 43.</w:t>
+      </w:r>
+    </w:p>
+    <w:p>
+      <w:pPr>
+        <w:pStyle w:val="PargrafodaLista"/>
+      </w:pPr>
       <w:bookmarkStart w:id="0" w:name="_GoBack"/>
       <w:bookmarkEnd w:id="0"/>
     </w:p>
     <w:p>
       <w:pPr>
-        <w:ind w:left="720"/>
-      </w:pPr>
+        <w:pStyle w:val="PargrafodaLista"/>
+        <w:numPr>
+          <w:ilvl w:val="0"/>
+          <w:numId w:val="3"/>
+        </w:numPr>
+      </w:pPr>
+      <w:r>
+        <w:rPr>
+          <w:noProof/>
+          <w:lang w:eastAsia="pt-PT"/>
+        </w:rPr>
+        <w:drawing>
+          <wp:anchor distT="0" distB="0" distL="114300" distR="114300" simplePos="0" relativeHeight="251659264" behindDoc="1" locked="0" layoutInCell="1" allowOverlap="1" wp14:anchorId="543E74B0" wp14:editId="7B0F70CE">
+            <wp:simplePos x="0" y="0"/>
+            <wp:positionH relativeFrom="column">
+              <wp:posOffset>410210</wp:posOffset>
+            </wp:positionH>
+            <wp:positionV relativeFrom="paragraph">
+              <wp:posOffset>519430</wp:posOffset>
+            </wp:positionV>
+            <wp:extent cx="5400675" cy="709930"/>
+            <wp:effectExtent l="0" t="0" r="9525" b="0"/>
+            <wp:wrapNone/>
+            <wp:docPr id="2" name="Imagem 2" descr="C:\Users\Diogo\Desktop\SO\Git\Serie1\Teoricas\2.PTE.png"/>
+            <wp:cNvGraphicFramePr>
+              <a:graphicFrameLocks xmlns:a="http://schemas.openxmlformats.org/drawingml/2006/main" noChangeAspect="1"/>
+            </wp:cNvGraphicFramePr>
+            <a:graphic xmlns:a="http://schemas.openxmlformats.org/drawingml/2006/main">
+              <a:graphicData uri="http://schemas.openxmlformats.org/drawingml/2006/picture">
+                <pic:pic xmlns:pic="http://schemas.openxmlformats.org/drawingml/2006/picture">
+                  <pic:nvPicPr>
+                    <pic:cNvPr id="0" name="Picture 1" descr="C:\Users\Diogo\Desktop\SO\Git\Serie1\Teoricas\2.PTE.png"/>
+                    <pic:cNvPicPr>
+                      <a:picLocks noChangeAspect="1" noChangeArrowheads="1"/>
+                    </pic:cNvPicPr>
+                  </pic:nvPicPr>
+                  <pic:blipFill>
+                    <a:blip r:embed="rId6">
+                      <a:extLst>
+                        <a:ext uri="{28A0092B-C50C-407E-A947-70E740481C1C}">
+                          <a14:useLocalDpi xmlns:a14="http://schemas.microsoft.com/office/drawing/2010/main" val="0"/>
+                        </a:ext>
+                      </a:extLst>
+                    </a:blip>
+                    <a:srcRect/>
+                    <a:stretch>
+                      <a:fillRect/>
+                    </a:stretch>
+                  </pic:blipFill>
+                  <pic:spPr bwMode="auto">
+                    <a:xfrm>
+                      <a:off x="0" y="0"/>
+                      <a:ext cx="5400675" cy="709930"/>
+                    </a:xfrm>
+                    <a:prstGeom prst="rect">
+                      <a:avLst/>
+                    </a:prstGeom>
+                    <a:noFill/>
+                    <a:ln>
+                      <a:noFill/>
+                    </a:ln>
+                  </pic:spPr>
+                </pic:pic>
+              </a:graphicData>
+            </a:graphic>
+            <wp14:sizeRelH relativeFrom="page">
+              <wp14:pctWidth>0</wp14:pctWidth>
+            </wp14:sizeRelH>
+            <wp14:sizeRelV relativeFrom="page">
+              <wp14:pctHeight>0</wp14:pctHeight>
+            </wp14:sizeRelV>
+          </wp:anchor>
+        </w:drawing>
+      </w:r>
+      <w:r>
+        <w:t xml:space="preserve">O número de níveis de tradução é </w:t>
+      </w:r>
+      <w:r>
+        <w:t>4</w:t>
+      </w:r>
+      <w:r>
+        <w:t xml:space="preserve"> e a PTE tem uma dimensão de 64 bits</w:t>
+      </w:r>
+      <w:r>
+        <w:t xml:space="preserve">. Em relação à PTE os bits usados para controlo são os bits de 0 a 31 e para especificar a </w:t>
+      </w:r>
+      <w:proofErr w:type="spellStart"/>
+      <w:r>
+        <w:t>page</w:t>
+      </w:r>
+      <w:proofErr w:type="spellEnd"/>
+      <w:r>
+        <w:t xml:space="preserve"> </w:t>
+      </w:r>
+      <w:proofErr w:type="spellStart"/>
+      <w:proofErr w:type="gramStart"/>
+      <w:r>
+        <w:t>frame</w:t>
+      </w:r>
+      <w:proofErr w:type="spellEnd"/>
+      <w:proofErr w:type="gramEnd"/>
+      <w:r>
+        <w:t xml:space="preserve"> são os bits de 32 a 63.</w:t>
+      </w:r>
+    </w:p>
+    <w:p>
+      <w:pPr>
+        <w:pStyle w:val="PargrafodaLista"/>
+      </w:pPr>
+    </w:p>
+    <w:p>
+      <w:pPr>
+        <w:pStyle w:val="PargrafodaLista"/>
+      </w:pPr>
+    </w:p>
+    <w:p>
+      <w:pPr>
+        <w:pStyle w:val="PargrafodaLista"/>
+      </w:pPr>
+    </w:p>
+    <w:p>
+      <w:pPr>
+        <w:pStyle w:val="PargrafodaLista"/>
+      </w:pPr>
+    </w:p>
+    <w:p>
+      <w:pPr>
+        <w:pStyle w:val="PargrafodaLista"/>
+        <w:numPr>
+          <w:ilvl w:val="0"/>
+          <w:numId w:val="3"/>
+        </w:numPr>
+      </w:pPr>
+    </w:p>
+    <w:tbl>
+      <w:tblPr>
+        <w:tblStyle w:val="Tabelacomgrelha"/>
+        <w:tblW w:w="0" w:type="auto"/>
+        <w:tblInd w:w="720" w:type="dxa"/>
+        <w:tblLook w:val="04A0" w:firstRow="1" w:lastRow="0" w:firstColumn="1" w:lastColumn="0" w:noHBand="0" w:noVBand="1"/>
+      </w:tblPr>
+      <w:tblGrid>
+        <w:gridCol w:w="2583"/>
+        <w:gridCol w:w="2628"/>
+        <w:gridCol w:w="2563"/>
+      </w:tblGrid>
+      <w:tr>
+        <w:tc>
+          <w:tcPr>
+            <w:tcW w:w="2831" w:type="dxa"/>
+          </w:tcPr>
+          <w:p>
+            <w:pPr>
+              <w:pStyle w:val="PargrafodaLista"/>
+              <w:ind w:left="0"/>
+            </w:pPr>
+            <w:r>
+              <w:t>Tamanho da Página</w:t>
+            </w:r>
+          </w:p>
+        </w:tc>
+        <w:tc>
+          <w:tcPr>
+            <w:tcW w:w="2831" w:type="dxa"/>
+          </w:tcPr>
+          <w:p>
+            <w:pPr>
+              <w:pStyle w:val="PargrafodaLista"/>
+              <w:ind w:left="0"/>
+              <w:rPr>
+                <w:sz w:val="18"/>
+                <w:szCs w:val="18"/>
+              </w:rPr>
+            </w:pPr>
+            <w:r>
+              <w:rPr>
+                <w:sz w:val="18"/>
+                <w:szCs w:val="18"/>
+              </w:rPr>
+              <w:t>Bits de Endereçamento Virtual</w:t>
+            </w:r>
+          </w:p>
+        </w:tc>
+        <w:tc>
+          <w:tcPr>
+            <w:tcW w:w="2832" w:type="dxa"/>
+          </w:tcPr>
+          <w:p>
+            <w:pPr>
+              <w:pStyle w:val="PargrafodaLista"/>
+              <w:ind w:left="0"/>
+              <w:rPr>
+                <w:sz w:val="18"/>
+                <w:szCs w:val="18"/>
+              </w:rPr>
+            </w:pPr>
+            <w:r>
+              <w:rPr>
+                <w:sz w:val="18"/>
+                <w:szCs w:val="18"/>
+              </w:rPr>
+              <w:t xml:space="preserve">Entradas </w:t>
+            </w:r>
+            <w:r>
+              <w:rPr>
+                <w:sz w:val="18"/>
+                <w:szCs w:val="18"/>
+              </w:rPr>
+              <w:t>o</w:t>
+            </w:r>
+            <w:r>
+              <w:rPr>
+                <w:sz w:val="18"/>
+                <w:szCs w:val="18"/>
+              </w:rPr>
+              <w:t xml:space="preserve">cupadas na </w:t>
+            </w:r>
+            <w:r>
+              <w:rPr>
+                <w:sz w:val="18"/>
+                <w:szCs w:val="18"/>
+              </w:rPr>
+              <w:t>t</w:t>
+            </w:r>
+            <w:r>
+              <w:rPr>
+                <w:sz w:val="18"/>
+                <w:szCs w:val="18"/>
+              </w:rPr>
+              <w:t>abela de nível 1</w:t>
+            </w:r>
+          </w:p>
+        </w:tc>
+      </w:tr>
+      <w:tr>
+        <w:tc>
+          <w:tcPr>
+            <w:tcW w:w="2831" w:type="dxa"/>
+          </w:tcPr>
+          <w:p>
+            <w:pPr>
+              <w:pStyle w:val="PargrafodaLista"/>
+              <w:ind w:left="0"/>
+            </w:pPr>
+            <w:r>
+              <w:t>8K</w:t>
+            </w:r>
+          </w:p>
+        </w:tc>
+        <w:tc>
+          <w:tcPr>
+            <w:tcW w:w="2831" w:type="dxa"/>
+          </w:tcPr>
+          <w:p>
+            <w:pPr>
+              <w:pStyle w:val="PargrafodaLista"/>
+              <w:ind w:left="0"/>
+            </w:pPr>
+            <w:r>
+              <w:t>43</w:t>
+            </w:r>
+          </w:p>
+        </w:tc>
+        <w:tc>
+          <w:tcPr>
+            <w:tcW w:w="2832" w:type="dxa"/>
+          </w:tcPr>
+          <w:p>
+            <w:pPr>
+              <w:pStyle w:val="PargrafodaLista"/>
+              <w:ind w:left="0"/>
+            </w:pPr>
+            <w:r>
+              <w:t>2</w:t>
+            </w:r>
+            <w:r>
+              <w:rPr>
+                <w:vertAlign w:val="superscript"/>
+              </w:rPr>
+              <w:t>7</w:t>
+            </w:r>
+          </w:p>
+        </w:tc>
+      </w:tr>
+      <w:tr>
+        <w:tc>
+          <w:tcPr>
+            <w:tcW w:w="2831" w:type="dxa"/>
+          </w:tcPr>
+          <w:p>
+            <w:pPr>
+              <w:pStyle w:val="PargrafodaLista"/>
+              <w:ind w:left="0"/>
+            </w:pPr>
+            <w:r>
+              <w:t>16K</w:t>
+            </w:r>
+          </w:p>
+        </w:tc>
+        <w:tc>
+          <w:tcPr>
+            <w:tcW w:w="2831" w:type="dxa"/>
+          </w:tcPr>
+          <w:p>
+            <w:pPr>
+              <w:pStyle w:val="PargrafodaLista"/>
+              <w:ind w:left="0"/>
+            </w:pPr>
+            <w:r>
+              <w:t>43-47</w:t>
+            </w:r>
+          </w:p>
+        </w:tc>
+        <w:tc>
+          <w:tcPr>
+            <w:tcW w:w="2832" w:type="dxa"/>
+          </w:tcPr>
+          <w:p>
+            <w:pPr>
+              <w:pStyle w:val="PargrafodaLista"/>
+              <w:ind w:left="0"/>
+            </w:pPr>
+            <w:r>
+              <w:t>2</w:t>
+            </w:r>
+            <w:r>
+              <w:rPr>
+                <w:vertAlign w:val="superscript"/>
+              </w:rPr>
+              <w:t>8</w:t>
+            </w:r>
+          </w:p>
+        </w:tc>
+      </w:tr>
+      <w:tr>
+        <w:tc>
+          <w:tcPr>
+            <w:tcW w:w="2831" w:type="dxa"/>
+          </w:tcPr>
+          <w:p>
+            <w:pPr>
+              <w:pStyle w:val="PargrafodaLista"/>
+              <w:ind w:left="0"/>
+            </w:pPr>
+            <w:r>
+              <w:t>32K</w:t>
+            </w:r>
+          </w:p>
+        </w:tc>
+        <w:tc>
+          <w:tcPr>
+            <w:tcW w:w="2831" w:type="dxa"/>
+          </w:tcPr>
+          <w:p>
+            <w:pPr>
+              <w:pStyle w:val="PargrafodaLista"/>
+              <w:ind w:left="0"/>
+            </w:pPr>
+            <w:r>
+              <w:t>43-51</w:t>
+            </w:r>
+          </w:p>
+        </w:tc>
+        <w:tc>
+          <w:tcPr>
+            <w:tcW w:w="2832" w:type="dxa"/>
+          </w:tcPr>
+          <w:p>
+            <w:pPr>
+              <w:pStyle w:val="PargrafodaLista"/>
+              <w:ind w:left="0"/>
+            </w:pPr>
+            <w:r>
+              <w:t>2</w:t>
+            </w:r>
+            <w:r>
+              <w:rPr>
+                <w:vertAlign w:val="superscript"/>
+              </w:rPr>
+              <w:t>9</w:t>
+            </w:r>
+          </w:p>
+        </w:tc>
+      </w:tr>
+      <w:tr>
+        <w:tc>
+          <w:tcPr>
+            <w:tcW w:w="2831" w:type="dxa"/>
+          </w:tcPr>
+          <w:p>
+            <w:pPr>
+              <w:pStyle w:val="PargrafodaLista"/>
+              <w:ind w:left="0"/>
+            </w:pPr>
+            <w:r>
+              <w:t>64K</w:t>
+            </w:r>
+          </w:p>
+        </w:tc>
+        <w:tc>
+          <w:tcPr>
+            <w:tcW w:w="2831" w:type="dxa"/>
+          </w:tcPr>
+          <w:p>
+            <w:pPr>
+              <w:pStyle w:val="PargrafodaLista"/>
+              <w:ind w:left="0"/>
+            </w:pPr>
+            <w:r>
+              <w:t>44-55</w:t>
+            </w:r>
+          </w:p>
+        </w:tc>
+        <w:tc>
+          <w:tcPr>
+            <w:tcW w:w="2832" w:type="dxa"/>
+          </w:tcPr>
+          <w:p>
+            <w:pPr>
+              <w:pStyle w:val="PargrafodaLista"/>
+              <w:ind w:left="0"/>
+            </w:pPr>
+            <w:r>
+              <w:t>2</w:t>
+            </w:r>
+            <w:r>
+              <w:rPr>
+                <w:vertAlign w:val="superscript"/>
+              </w:rPr>
+              <w:t>10</w:t>
+            </w:r>
+          </w:p>
+        </w:tc>
+      </w:tr>
+    </w:tbl>
+    <w:p>
+      <w:pPr>
+        <w:pStyle w:val="PargrafodaLista"/>
+      </w:pPr>
+    </w:p>
+    <w:p>
+      <w:pPr>
+        <w:pStyle w:val="PargrafodaLista"/>
+        <w:numPr>
+          <w:ilvl w:val="0"/>
+          <w:numId w:val="3"/>
+        </w:numPr>
+        <w:rPr>
+          <w:lang w:val="en-US"/>
+        </w:rPr>
+      </w:pPr>
+      <w:r>
+        <w:rPr>
+          <w:lang w:val="en-US"/>
+        </w:rPr>
+        <w:t xml:space="preserve">Seg0 seg1 e </w:t>
+      </w:r>
+      <w:proofErr w:type="spellStart"/>
+      <w:r>
+        <w:rPr>
+          <w:lang w:val="en-US"/>
+        </w:rPr>
+        <w:t>kseg</w:t>
+      </w:r>
+      <w:proofErr w:type="spellEnd"/>
+      <w:r>
+        <w:rPr>
+          <w:lang w:val="en-US"/>
+        </w:rPr>
+        <w:t>(kernel only)</w:t>
+      </w:r>
+    </w:p>
+    <w:p>
+      <w:pPr>
+        <w:pStyle w:val="PargrafodaLista"/>
+        <w:rPr>
+          <w:lang w:val="en-US"/>
+        </w:rPr>
+      </w:pPr>
+    </w:p>
+    <w:p>
+      <w:pPr>
+        <w:pStyle w:val="PargrafodaLista"/>
+        <w:rPr>
+          <w:lang w:val="en-US"/>
+        </w:rPr>
+      </w:pPr>
+    </w:p>
+    <w:p>
+      <w:pPr>
+        <w:pStyle w:val="PargrafodaLista"/>
+        <w:numPr>
+          <w:ilvl w:val="0"/>
+          <w:numId w:val="3"/>
+        </w:numPr>
+        <w:rPr>
+          <w:lang w:val="en-US"/>
+        </w:rPr>
+      </w:pPr>
+    </w:p>
+    <w:p>
+      <w:pPr>
+        <w:pStyle w:val="PargrafodaLista"/>
+        <w:rPr>
+          <w:lang w:val="en-US"/>
+        </w:rPr>
+      </w:pPr>
+    </w:p>
+    <w:p>
+      <w:pPr>
+        <w:pStyle w:val="PargrafodaLista"/>
+        <w:rPr>
+          <w:lang w:val="en-US"/>
+        </w:rPr>
+      </w:pPr>
+    </w:p>
+    <w:p>
+      <w:pPr>
+        <w:pStyle w:val="PargrafodaLista"/>
+        <w:numPr>
+          <w:ilvl w:val="0"/>
+          <w:numId w:val="3"/>
+        </w:numPr>
+        <w:rPr>
+          <w:lang w:val="en-US"/>
+        </w:rPr>
+      </w:pPr>
+    </w:p>
+    <w:p>
+      <w:pPr>
+        <w:pStyle w:val="PargrafodaLista"/>
+        <w:rPr>
+          <w:lang w:val="en-US"/>
+        </w:rPr>
+      </w:pPr>
+    </w:p>
+    <w:p>
+      <w:r>
+        <w:t>3.</w:t>
+      </w:r>
+    </w:p>
+    <w:p>
+      <w:r>
+        <w:t>4.</w:t>
+      </w:r>
+    </w:p>
+    <w:p>
+      <w:r>
+        <w:t>5.</w:t>
+      </w:r>
+    </w:p>
+    <w:p>
+      <w:r>
+        <w:lastRenderedPageBreak/>
+        <w:t>6.</w:t>
+      </w:r>
     </w:p>
     <w:sectPr>
       <w:pgSz w:w="11906" w:h="16838"/>
@@ -438,6 +985,95 @@
     </w:lvl>
   </w:abstractNum>
   <w:abstractNum w:abstractNumId="1">
+    <w:nsid w:val="40A83F76"/>
+    <w:multiLevelType w:val="hybridMultilevel"/>
+    <w:tmpl w:val="73F84C82"/>
+    <w:lvl w:ilvl="0" w:tplc="08160017">
+      <w:start w:val="1"/>
+      <w:numFmt w:val="lowerLetter"/>
+      <w:lvlText w:val="%1)"/>
+      <w:lvlJc w:val="left"/>
+      <w:pPr>
+        <w:ind w:left="720" w:hanging="360"/>
+      </w:pPr>
+      <w:rPr>
+        <w:rFonts w:hint="default"/>
+      </w:rPr>
+    </w:lvl>
+    <w:lvl w:ilvl="1" w:tplc="08160019" w:tentative="1">
+      <w:start w:val="1"/>
+      <w:numFmt w:val="lowerLetter"/>
+      <w:lvlText w:val="%2."/>
+      <w:lvlJc w:val="left"/>
+      <w:pPr>
+        <w:ind w:left="1440" w:hanging="360"/>
+      </w:pPr>
+    </w:lvl>
+    <w:lvl w:ilvl="2" w:tplc="0816001B" w:tentative="1">
+      <w:start w:val="1"/>
+      <w:numFmt w:val="lowerRoman"/>
+      <w:lvlText w:val="%3."/>
+      <w:lvlJc w:val="right"/>
+      <w:pPr>
+        <w:ind w:left="2160" w:hanging="180"/>
+      </w:pPr>
+    </w:lvl>
+    <w:lvl w:ilvl="3" w:tplc="0816000F" w:tentative="1">
+      <w:start w:val="1"/>
+      <w:numFmt w:val="decimal"/>
+      <w:lvlText w:val="%4."/>
+      <w:lvlJc w:val="left"/>
+      <w:pPr>
+        <w:ind w:left="2880" w:hanging="360"/>
+      </w:pPr>
+    </w:lvl>
+    <w:lvl w:ilvl="4" w:tplc="08160019" w:tentative="1">
+      <w:start w:val="1"/>
+      <w:numFmt w:val="lowerLetter"/>
+      <w:lvlText w:val="%5."/>
+      <w:lvlJc w:val="left"/>
+      <w:pPr>
+        <w:ind w:left="3600" w:hanging="360"/>
+      </w:pPr>
+    </w:lvl>
+    <w:lvl w:ilvl="5" w:tplc="0816001B" w:tentative="1">
+      <w:start w:val="1"/>
+      <w:numFmt w:val="lowerRoman"/>
+      <w:lvlText w:val="%6."/>
+      <w:lvlJc w:val="right"/>
+      <w:pPr>
+        <w:ind w:left="4320" w:hanging="180"/>
+      </w:pPr>
+    </w:lvl>
+    <w:lvl w:ilvl="6" w:tplc="0816000F" w:tentative="1">
+      <w:start w:val="1"/>
+      <w:numFmt w:val="decimal"/>
+      <w:lvlText w:val="%7."/>
+      <w:lvlJc w:val="left"/>
+      <w:pPr>
+        <w:ind w:left="5040" w:hanging="360"/>
+      </w:pPr>
+    </w:lvl>
+    <w:lvl w:ilvl="7" w:tplc="08160019" w:tentative="1">
+      <w:start w:val="1"/>
+      <w:numFmt w:val="lowerLetter"/>
+      <w:lvlText w:val="%8."/>
+      <w:lvlJc w:val="left"/>
+      <w:pPr>
+        <w:ind w:left="5760" w:hanging="360"/>
+      </w:pPr>
+    </w:lvl>
+    <w:lvl w:ilvl="8" w:tplc="0816001B" w:tentative="1">
+      <w:start w:val="1"/>
+      <w:numFmt w:val="lowerRoman"/>
+      <w:lvlText w:val="%9."/>
+      <w:lvlJc w:val="right"/>
+      <w:pPr>
+        <w:ind w:left="6480" w:hanging="180"/>
+      </w:pPr>
+    </w:lvl>
+  </w:abstractNum>
+  <w:abstractNum w:abstractNumId="2">
     <w:nsid w:val="66575FB7"/>
     <w:multiLevelType w:val="hybridMultilevel"/>
     <w:tmpl w:val="EF16DE4E"/>
@@ -527,10 +1163,13 @@
     </w:lvl>
   </w:abstractNum>
   <w:num w:numId="1">
-    <w:abstractNumId w:val="1"/>
+    <w:abstractNumId w:val="2"/>
   </w:num>
   <w:num w:numId="2">
     <w:abstractNumId w:val="0"/>
+  </w:num>
+  <w:num w:numId="3">
+    <w:abstractNumId w:val="1"/>
   </w:num>
 </w:numbering>
 </file>
@@ -967,6 +1606,25 @@
       <w:contextualSpacing/>
     </w:pPr>
   </w:style>
+  <w:style w:type="table" w:styleId="Tabelacomgrelha">
+    <w:name w:val="Table Grid"/>
+    <w:basedOn w:val="Tabelanormal"/>
+    <w:uiPriority w:val="39"/>
+    <w:rsid w:val="006A1BC5"/>
+    <w:pPr>
+      <w:spacing w:after="0" w:line="240" w:lineRule="auto"/>
+    </w:pPr>
+    <w:tblPr>
+      <w:tblBorders>
+        <w:top w:val="single" w:sz="4" w:space="0" w:color="auto"/>
+        <w:left w:val="single" w:sz="4" w:space="0" w:color="auto"/>
+        <w:bottom w:val="single" w:sz="4" w:space="0" w:color="auto"/>
+        <w:right w:val="single" w:sz="4" w:space="0" w:color="auto"/>
+        <w:insideH w:val="single" w:sz="4" w:space="0" w:color="auto"/>
+        <w:insideV w:val="single" w:sz="4" w:space="0" w:color="auto"/>
+      </w:tblBorders>
+    </w:tblPr>
+  </w:style>
 </w:styles>
 </file>
 

</xml_diff>

<commit_message>
Serie 2 first part is done - no report
</commit_message>
<xml_diff>
--- a/Serie1/Teoricas/Relatório 1ª Serie SO-1415V-LI42D-G12.docx
+++ b/Serie1/Teoricas/Relatório 1ª Serie SO-1415V-LI42D-G12.docx
@@ -188,7 +188,7 @@
           <w:lang w:eastAsia="pt-PT"/>
         </w:rPr>
         <w:drawing>
-          <wp:anchor distT="0" distB="0" distL="114300" distR="114300" simplePos="0" relativeHeight="251658240" behindDoc="1" locked="0" layoutInCell="1" allowOverlap="1">
+          <wp:anchor distT="0" distB="0" distL="114300" distR="114300" simplePos="0" relativeHeight="251658240" behindDoc="1" locked="0" layoutInCell="1" allowOverlap="1" wp14:anchorId="716F450C" wp14:editId="54B8C283">
             <wp:simplePos x="0" y="0"/>
             <wp:positionH relativeFrom="column">
               <wp:posOffset>457835</wp:posOffset>
@@ -275,9 +275,154 @@
           <w:numId w:val="1"/>
         </w:numPr>
       </w:pPr>
-    </w:p>
-    <w:p>
-      <w:r>
+      <w:proofErr w:type="spellStart"/>
+      <w:r>
+        <w:t>Entry</w:t>
+      </w:r>
+      <w:proofErr w:type="spellEnd"/>
+      <w:r>
+        <w:t xml:space="preserve"> </w:t>
+      </w:r>
+      <w:proofErr w:type="spellStart"/>
+      <w:r>
+        <w:t>Point</w:t>
+      </w:r>
+      <w:proofErr w:type="spellEnd"/>
+    </w:p>
+    <w:p>
+      <w:pPr>
+        <w:pStyle w:val="PargrafodaLista"/>
+      </w:pPr>
+      <w:r>
+        <w:rPr>
+          <w:noProof/>
+          <w:lang w:eastAsia="pt-PT"/>
+        </w:rPr>
+        <w:drawing>
+          <wp:inline distT="0" distB="0" distL="0" distR="0" wp14:anchorId="144A30AA" wp14:editId="7D399A75">
+            <wp:extent cx="5391150" cy="2447925"/>
+            <wp:effectExtent l="0" t="0" r="0" b="9525"/>
+            <wp:docPr id="3" name="Imagem 3" descr="C:\Users\Diogo\Desktop\SO\Git\Serie1\Teoricas\EntryPointTabelas.png"/>
+            <wp:cNvGraphicFramePr>
+              <a:graphicFrameLocks xmlns:a="http://schemas.openxmlformats.org/drawingml/2006/main" noChangeAspect="1"/>
+            </wp:cNvGraphicFramePr>
+            <a:graphic xmlns:a="http://schemas.openxmlformats.org/drawingml/2006/main">
+              <a:graphicData uri="http://schemas.openxmlformats.org/drawingml/2006/picture">
+                <pic:pic xmlns:pic="http://schemas.openxmlformats.org/drawingml/2006/picture">
+                  <pic:nvPicPr>
+                    <pic:cNvPr id="0" name="Picture 1" descr="C:\Users\Diogo\Desktop\SO\Git\Serie1\Teoricas\EntryPointTabelas.png"/>
+                    <pic:cNvPicPr>
+                      <a:picLocks noChangeAspect="1" noChangeArrowheads="1"/>
+                    </pic:cNvPicPr>
+                  </pic:nvPicPr>
+                  <pic:blipFill>
+                    <a:blip r:embed="rId6" cstate="print">
+                      <a:extLst>
+                        <a:ext uri="{28A0092B-C50C-407E-A947-70E740481C1C}">
+                          <a14:useLocalDpi xmlns:a14="http://schemas.microsoft.com/office/drawing/2010/main" val="0"/>
+                        </a:ext>
+                      </a:extLst>
+                    </a:blip>
+                    <a:srcRect/>
+                    <a:stretch>
+                      <a:fillRect/>
+                    </a:stretch>
+                  </pic:blipFill>
+                  <pic:spPr bwMode="auto">
+                    <a:xfrm>
+                      <a:off x="0" y="0"/>
+                      <a:ext cx="5391150" cy="2447925"/>
+                    </a:xfrm>
+                    <a:prstGeom prst="rect">
+                      <a:avLst/>
+                    </a:prstGeom>
+                    <a:noFill/>
+                    <a:ln>
+                      <a:noFill/>
+                    </a:ln>
+                  </pic:spPr>
+                </pic:pic>
+              </a:graphicData>
+            </a:graphic>
+          </wp:inline>
+        </w:drawing>
+      </w:r>
+    </w:p>
+    <w:p>
+      <w:pPr>
+        <w:pStyle w:val="PargrafodaLista"/>
+      </w:pPr>
+      <w:proofErr w:type="spellStart"/>
+      <w:r>
+        <w:t>Stack</w:t>
+      </w:r>
+      <w:proofErr w:type="spellEnd"/>
+    </w:p>
+    <w:p>
+      <w:pPr>
+        <w:pStyle w:val="PargrafodaLista"/>
+      </w:pPr>
+      <w:r>
+        <w:rPr>
+          <w:noProof/>
+          <w:lang w:eastAsia="pt-PT"/>
+        </w:rPr>
+        <w:drawing>
+          <wp:inline distT="0" distB="0" distL="0" distR="0" wp14:anchorId="692819EB" wp14:editId="42773A37">
+            <wp:extent cx="5391150" cy="2447925"/>
+            <wp:effectExtent l="0" t="0" r="0" b="9525"/>
+            <wp:docPr id="4" name="Imagem 4" descr="C:\Users\Diogo\Desktop\SO\Git\Serie1\Teoricas\StackTabelas.png"/>
+            <wp:cNvGraphicFramePr>
+              <a:graphicFrameLocks xmlns:a="http://schemas.openxmlformats.org/drawingml/2006/main" noChangeAspect="1"/>
+            </wp:cNvGraphicFramePr>
+            <a:graphic xmlns:a="http://schemas.openxmlformats.org/drawingml/2006/main">
+              <a:graphicData uri="http://schemas.openxmlformats.org/drawingml/2006/picture">
+                <pic:pic xmlns:pic="http://schemas.openxmlformats.org/drawingml/2006/picture">
+                  <pic:nvPicPr>
+                    <pic:cNvPr id="0" name="Picture 2" descr="C:\Users\Diogo\Desktop\SO\Git\Serie1\Teoricas\StackTabelas.png"/>
+                    <pic:cNvPicPr>
+                      <a:picLocks noChangeAspect="1" noChangeArrowheads="1"/>
+                    </pic:cNvPicPr>
+                  </pic:nvPicPr>
+                  <pic:blipFill>
+                    <a:blip r:embed="rId7" cstate="print">
+                      <a:extLst>
+                        <a:ext uri="{28A0092B-C50C-407E-A947-70E740481C1C}">
+                          <a14:useLocalDpi xmlns:a14="http://schemas.microsoft.com/office/drawing/2010/main" val="0"/>
+                        </a:ext>
+                      </a:extLst>
+                    </a:blip>
+                    <a:srcRect/>
+                    <a:stretch>
+                      <a:fillRect/>
+                    </a:stretch>
+                  </pic:blipFill>
+                  <pic:spPr bwMode="auto">
+                    <a:xfrm>
+                      <a:off x="0" y="0"/>
+                      <a:ext cx="5391150" cy="2447925"/>
+                    </a:xfrm>
+                    <a:prstGeom prst="rect">
+                      <a:avLst/>
+                    </a:prstGeom>
+                    <a:noFill/>
+                    <a:ln>
+                      <a:noFill/>
+                    </a:ln>
+                  </pic:spPr>
+                </pic:pic>
+              </a:graphicData>
+            </a:graphic>
+          </wp:inline>
+        </w:drawing>
+      </w:r>
+    </w:p>
+    <w:p/>
+    <w:p/>
+    <w:p/>
+    <w:p>
+      <w:r>
+        <w:lastRenderedPageBreak/>
         <w:t>2</w:t>
       </w:r>
     </w:p>
@@ -297,8 +442,6 @@
       <w:pPr>
         <w:pStyle w:val="PargrafodaLista"/>
       </w:pPr>
-      <w:bookmarkStart w:id="0" w:name="_GoBack"/>
-      <w:bookmarkEnd w:id="0"/>
     </w:p>
     <w:p>
       <w:pPr>
@@ -339,7 +482,7 @@
                     </pic:cNvPicPr>
                   </pic:nvPicPr>
                   <pic:blipFill>
-                    <a:blip r:embed="rId6">
+                    <a:blip r:embed="rId8">
                       <a:extLst>
                         <a:ext uri="{28A0092B-C50C-407E-A947-70E740481C1C}">
                           <a14:useLocalDpi xmlns:a14="http://schemas.microsoft.com/office/drawing/2010/main" val="0"/>
@@ -749,45 +892,79 @@
           <w:ilvl w:val="0"/>
           <w:numId w:val="3"/>
         </w:numPr>
-        <w:rPr>
-          <w:lang w:val="en-US"/>
-        </w:rPr>
-      </w:pPr>
-      <w:r>
-        <w:rPr>
-          <w:lang w:val="en-US"/>
-        </w:rPr>
-        <w:t xml:space="preserve">Seg0 seg1 e </w:t>
+      </w:pPr>
+      <w:r>
+        <w:t xml:space="preserve">O espaço de endereçamento divide-se em 3 partes, Seg0, seg1, com PTE </w:t>
       </w:r>
       <w:proofErr w:type="spellStart"/>
       <w:r>
-        <w:rPr>
-          <w:lang w:val="en-US"/>
-        </w:rPr>
+        <w:t>access</w:t>
+      </w:r>
+      <w:proofErr w:type="spellEnd"/>
+      <w:r>
+        <w:t xml:space="preserve"> </w:t>
+      </w:r>
+      <w:proofErr w:type="spellStart"/>
+      <w:r>
+        <w:t>level</w:t>
+      </w:r>
+      <w:proofErr w:type="spellEnd"/>
+      <w:r>
+        <w:t xml:space="preserve"> e </w:t>
+      </w:r>
+      <w:proofErr w:type="spellStart"/>
+      <w:r>
         <w:t>kseg</w:t>
       </w:r>
       <w:proofErr w:type="spellEnd"/>
       <w:r>
-        <w:rPr>
-          <w:lang w:val="en-US"/>
-        </w:rPr>
-        <w:t>(kernel only)</w:t>
+        <w:t xml:space="preserve"> com </w:t>
+      </w:r>
+      <w:proofErr w:type="spellStart"/>
+      <w:r>
+        <w:t>Kernel</w:t>
+      </w:r>
+      <w:proofErr w:type="spellEnd"/>
+      <w:r>
+        <w:t xml:space="preserve"> </w:t>
+      </w:r>
+      <w:proofErr w:type="spellStart"/>
+      <w:r>
+        <w:t>read</w:t>
+      </w:r>
+      <w:proofErr w:type="spellEnd"/>
+      <w:r>
+        <w:t>/</w:t>
+      </w:r>
+      <w:proofErr w:type="spellStart"/>
+      <w:r>
+        <w:t>write</w:t>
+      </w:r>
+      <w:proofErr w:type="spellEnd"/>
+      <w:r>
+        <w:t>. O intervalo de endereços para qualquer um deles é, 0</w:t>
+      </w:r>
+      <w:r>
+        <w:t>…</w:t>
+      </w:r>
+      <w:r>
+        <w:t>3FFFFFFFFFF16 e FFFFFC000000000016</w:t>
+      </w:r>
+      <w:r>
+        <w:t>…</w:t>
+      </w:r>
+      <w:r>
+        <w:t>FFFFFFFFFFFFFFFF16</w:t>
       </w:r>
     </w:p>
     <w:p>
       <w:pPr>
         <w:pStyle w:val="PargrafodaLista"/>
-        <w:rPr>
-          <w:lang w:val="en-US"/>
-        </w:rPr>
       </w:pPr>
     </w:p>
     <w:p>
       <w:pPr>
         <w:pStyle w:val="PargrafodaLista"/>
-        <w:rPr>
-          <w:lang w:val="en-US"/>
-        </w:rPr>
       </w:pPr>
     </w:p>
     <w:p>
@@ -797,25 +974,16 @@
           <w:ilvl w:val="0"/>
           <w:numId w:val="3"/>
         </w:numPr>
-        <w:rPr>
-          <w:lang w:val="en-US"/>
-        </w:rPr>
       </w:pPr>
     </w:p>
     <w:p>
       <w:pPr>
         <w:pStyle w:val="PargrafodaLista"/>
-        <w:rPr>
-          <w:lang w:val="en-US"/>
-        </w:rPr>
       </w:pPr>
     </w:p>
     <w:p>
       <w:pPr>
         <w:pStyle w:val="PargrafodaLista"/>
-        <w:rPr>
-          <w:lang w:val="en-US"/>
-        </w:rPr>
       </w:pPr>
     </w:p>
     <w:p>
@@ -825,32 +993,123 @@
           <w:ilvl w:val="0"/>
           <w:numId w:val="3"/>
         </w:numPr>
+      </w:pPr>
+      <w:r>
+        <w:t>A vantagem está no facto de não ter de alternar os bits quando se quer mudar o nível ou tipo de acesso.</w:t>
+      </w:r>
+    </w:p>
+    <w:p>
+      <w:pPr>
+        <w:pStyle w:val="PargrafodaLista"/>
+      </w:pPr>
+    </w:p>
+    <w:p>
+      <w:r>
+        <w:lastRenderedPageBreak/>
+        <w:t>3.</w:t>
+      </w:r>
+      <w:r>
         <w:rPr>
-          <w:lang w:val="en-US"/>
+          <w:noProof/>
+          <w:lang w:eastAsia="pt-PT"/>
         </w:rPr>
-      </w:pPr>
-    </w:p>
-    <w:p>
-      <w:pPr>
-        <w:pStyle w:val="PargrafodaLista"/>
+        <w:t xml:space="preserve"> </w:t>
+      </w:r>
+      <w:r>
         <w:rPr>
-          <w:lang w:val="en-US"/>
+          <w:noProof/>
+          <w:lang w:eastAsia="pt-PT"/>
         </w:rPr>
-      </w:pPr>
-    </w:p>
-    <w:p>
-      <w:r>
-        <w:t>3.</w:t>
-      </w:r>
-    </w:p>
-    <w:p>
-      <w:r>
-        <w:t>4.</w:t>
+        <w:drawing>
+          <wp:inline distT="0" distB="0" distL="0" distR="0" wp14:anchorId="33703587" wp14:editId="72C23E0D">
+            <wp:extent cx="5400040" cy="6533382"/>
+            <wp:effectExtent l="0" t="0" r="0" b="1270"/>
+            <wp:docPr id="5" name="Imagem 5" descr="C:\Users\Diogo\Desktop\SO\Git\Serie1\Teoricas\11169018_10205353401772403_67303198_n.jpg"/>
+            <wp:cNvGraphicFramePr>
+              <a:graphicFrameLocks xmlns:a="http://schemas.openxmlformats.org/drawingml/2006/main" noChangeAspect="1"/>
+            </wp:cNvGraphicFramePr>
+            <a:graphic xmlns:a="http://schemas.openxmlformats.org/drawingml/2006/main">
+              <a:graphicData uri="http://schemas.openxmlformats.org/drawingml/2006/picture">
+                <pic:pic xmlns:pic="http://schemas.openxmlformats.org/drawingml/2006/picture">
+                  <pic:nvPicPr>
+                    <pic:cNvPr id="0" name="Picture 3" descr="C:\Users\Diogo\Desktop\SO\Git\Serie1\Teoricas\11169018_10205353401772403_67303198_n.jpg"/>
+                    <pic:cNvPicPr>
+                      <a:picLocks noChangeAspect="1" noChangeArrowheads="1"/>
+                    </pic:cNvPicPr>
+                  </pic:nvPicPr>
+                  <pic:blipFill>
+                    <a:blip r:embed="rId9">
+                      <a:extLst>
+                        <a:ext uri="{28A0092B-C50C-407E-A947-70E740481C1C}">
+                          <a14:useLocalDpi xmlns:a14="http://schemas.microsoft.com/office/drawing/2010/main" val="0"/>
+                        </a:ext>
+                      </a:extLst>
+                    </a:blip>
+                    <a:srcRect/>
+                    <a:stretch>
+                      <a:fillRect/>
+                    </a:stretch>
+                  </pic:blipFill>
+                  <pic:spPr bwMode="auto">
+                    <a:xfrm>
+                      <a:off x="0" y="0"/>
+                      <a:ext cx="5400040" cy="6533382"/>
+                    </a:xfrm>
+                    <a:prstGeom prst="rect">
+                      <a:avLst/>
+                    </a:prstGeom>
+                    <a:noFill/>
+                    <a:ln>
+                      <a:noFill/>
+                    </a:ln>
+                  </pic:spPr>
+                </pic:pic>
+              </a:graphicData>
+            </a:graphic>
+          </wp:inline>
+        </w:drawing>
       </w:r>
     </w:p>
     <w:p>
       <w:r>
         <w:t>5.</w:t>
+      </w:r>
+    </w:p>
+    <w:p>
+      <w:r>
+        <w:tab/>
+        <w:t>a)</w:t>
+      </w:r>
+      <w:r>
+        <w:t xml:space="preserve"> A vantagem deste procedimento é que não existe a necessidade de relocalizar as bibliotecas visto que não há interseções.</w:t>
+      </w:r>
+    </w:p>
+    <w:p>
+      <w:r>
+        <w:tab/>
+        <w:t>b)</w:t>
+      </w:r>
+      <w:r>
+        <w:t xml:space="preserve"> O </w:t>
+      </w:r>
+      <w:proofErr w:type="spellStart"/>
+      <w:r>
+        <w:t>Loader</w:t>
+      </w:r>
+      <w:proofErr w:type="spellEnd"/>
+      <w:r>
+        <w:t xml:space="preserve"> vai ter de fazer relocalização das </w:t>
+      </w:r>
+      <w:proofErr w:type="spellStart"/>
+      <w:r>
+        <w:t>DLL’s</w:t>
+      </w:r>
+      <w:proofErr w:type="spellEnd"/>
+      <w:r>
+        <w:t>, ou seja, em tempo de carregamento as posições de memória vão ser modificadas de acordo com os novos endereços. O inconveniente é que esse processo tem um custo de desempenho bastante elevado.</w:t>
+      </w:r>
+      <w:r>
+        <w:t xml:space="preserve"> </w:t>
       </w:r>
     </w:p>
     <w:p>
@@ -858,6 +1117,86 @@
         <w:lastRenderedPageBreak/>
         <w:t>6.</w:t>
       </w:r>
+      <w:r>
+        <w:t xml:space="preserve">Usando exclusivamente funções </w:t>
+      </w:r>
+      <w:proofErr w:type="spellStart"/>
+      <w:r>
+        <w:t>fread</w:t>
+      </w:r>
+      <w:proofErr w:type="spellEnd"/>
+      <w:r>
+        <w:t xml:space="preserve"> e </w:t>
+      </w:r>
+      <w:proofErr w:type="spellStart"/>
+      <w:r>
+        <w:t>fwrite</w:t>
+      </w:r>
+      <w:proofErr w:type="spellEnd"/>
+      <w:r>
+        <w:t xml:space="preserve"> teríamos de ter um </w:t>
+      </w:r>
+      <w:proofErr w:type="gramStart"/>
+      <w:r>
+        <w:t>buffer</w:t>
+      </w:r>
+      <w:proofErr w:type="gramEnd"/>
+      <w:r>
+        <w:t xml:space="preserve"> para ler os dados de memória altera-los e depois voltar a escreve-los para o ficheiro. </w:t>
+      </w:r>
+      <w:proofErr w:type="gramStart"/>
+      <w:r>
+        <w:t>Enquanto que</w:t>
+      </w:r>
+      <w:proofErr w:type="gramEnd"/>
+      <w:r>
+        <w:t xml:space="preserve"> com a implementação que temos são feitas imediatamente as alterações no ficheiro.</w:t>
+      </w:r>
+    </w:p>
+    <w:p/>
+    <w:p/>
+    <w:p/>
+    <w:p/>
+    <w:p/>
+    <w:p/>
+    <w:p/>
+    <w:p/>
+    <w:p/>
+    <w:p/>
+    <w:p/>
+    <w:p/>
+    <w:p/>
+    <w:p/>
+    <w:p/>
+    <w:p/>
+    <w:p/>
+    <w:p/>
+    <w:p/>
+    <w:p/>
+    <w:p/>
+    <w:p/>
+    <w:p/>
+    <w:p/>
+    <w:p/>
+    <w:p/>
+    <w:p/>
+    <w:p>
+      <w:pPr>
+        <w:jc w:val="right"/>
+      </w:pPr>
+      <w:r>
+        <w:t>Ana Sequeira nº35479</w:t>
+      </w:r>
+    </w:p>
+    <w:p>
+      <w:pPr>
+        <w:jc w:val="right"/>
+      </w:pPr>
+      <w:r>
+        <w:t>Diogo Poeira nº36238</w:t>
+      </w:r>
+      <w:bookmarkStart w:id="0" w:name="_GoBack"/>
+      <w:bookmarkEnd w:id="0"/>
     </w:p>
     <w:sectPr>
       <w:pgSz w:w="11906" w:h="16838"/>

</xml_diff>